<commit_message>
Ausgangslage an Studie angepasst
</commit_message>
<xml_diff>
--- a/docs/1_1_Studie.docx
+++ b/docs/1_1_Studie.docx
@@ -2812,20 +2812,32 @@
       <w:bookmarkEnd w:id="5"/>
     </w:p>
     <w:p>
-      <w:pPr>
-        <w:rPr>
-          <w:rFonts w:eastAsia="Times New Roman"/>
-          <w:szCs w:val="22"/>
-          <w:lang w:eastAsia="de-DE"/>
-        </w:rPr>
-      </w:pPr>
-      <w:r>
-        <w:rPr>
-          <w:rFonts w:eastAsia="Times New Roman"/>
-          <w:szCs w:val="22"/>
-          <w:lang w:eastAsia="de-DE"/>
-        </w:rPr>
-        <w:t>Mit diesem Projekt wollen wir unser eigenes Platforms ‚n’ Ladders Spiel in Python realisieren. Dadurch wollen wir einen desktopfähigen Klon des beliebten Smartphone-Spiels Doodle Jump erstellen. Im Spiel geht es darum mit der Spielfigur über diverse Plattformen immer höher zu springen. Je höher die Spielfigur springt, desto mehr Punkte erhält der Spieler. Prinzipiell geht das Spiel immer weiter bis die Spielfigur eine Plattform verfehlt und hinunterfällt. Durch realisieren dieses Projekts erhalten wir eine Offline-Version von Doodle Jump für den Desktop.</w:t>
+      <w:r>
+        <w:t xml:space="preserve">Auf dem MacBook unseres Kunden ist derzeit kein einziges Spiel installiert. Unser Kunde ist mit dem Angebot des App Stores nicht zufrieden. Er wünscht sich ein Ressourcenfreundliches Spiel, dass auch für seine Kinder geeignet ist. Da unser Kunde ein Fan von </w:t>
+      </w:r>
+      <w:r>
+        <w:t>Platforms ‚n’ Ladders</w:t>
+      </w:r>
+      <w:r>
+        <w:t xml:space="preserve"> Spielen ist, wünscht er sich ein solches Endlosspiel auf seinem MacBook.</w:t>
+      </w:r>
+    </w:p>
+    <w:p/>
+    <w:p>
+      <w:r>
+        <w:t>Als Vorbild sieht er das Smartphone-Spiel Doodle Jump. Unser Kunde hat bereits im Internet nach einer Doodle Jump Version für den Mac gesucht, aber leider nur mit unbefriedigenden Ergebnissen. Er fand eine Doodle Jump online Version. Das Spiel muss aber auch offline verfügbar sein. Die bei der Internetrecherche gefunden offline Versionen von Doodle Jump haben unseren Kunden auch nicht überzeugt, weil diese aus nicht transparenten Quellen stammen.</w:t>
+      </w:r>
+    </w:p>
+    <w:p/>
+    <w:p>
+      <w:r>
+        <w:t xml:space="preserve">Nach der erfolgreichen Durchführung dieses Projekts hat der Kunde ein lang ersehntes, endlos </w:t>
+      </w:r>
+      <w:r>
+        <w:t>Platforms ‚n’ Ladders</w:t>
+      </w:r>
+      <w:r>
+        <w:t xml:space="preserve"> Spiel auf seinem MacBook, dass er auch ohne Internetzugang verwenden kann. Somit kann er mühsame Wartezeiten mit dem Spiel überbrücken.</w:t>
       </w:r>
     </w:p>
     <w:p>
@@ -3041,7 +3053,10 @@
               <w:snapToGrid w:val="0"/>
             </w:pPr>
             <w:r>
-              <w:t>Es besteht keine offizielle Version von Doodle Jump für den Mac.</w:t>
+              <w:t xml:space="preserve">Es </w:t>
+            </w:r>
+            <w:r>
+              <w:t>existiert keine transparente Quelle für ein vergleichbares Spiel.</w:t>
             </w:r>
           </w:p>
         </w:tc>
@@ -3061,7 +3076,7 @@
               <w:snapToGrid w:val="0"/>
             </w:pPr>
             <w:r>
-              <w:t>Wir erhalten unser eigenes Doodle Jump für den Mac.</w:t>
+              <w:t>Unser Spiel ist transparent und frei von Schadware.</w:t>
             </w:r>
           </w:p>
         </w:tc>
@@ -3101,7 +3116,10 @@
               <w:snapToGrid w:val="0"/>
             </w:pPr>
             <w:r>
-              <w:t>Es bestehen Online-Versionen von Doodle Jump.</w:t>
+              <w:t xml:space="preserve">Es bestehen </w:t>
+            </w:r>
+            <w:r>
+              <w:t>vergleichbare Online-Spiele.</w:t>
             </w:r>
           </w:p>
         </w:tc>
@@ -3428,6 +3446,7 @@
         </w:numPr>
       </w:pPr>
       <w:r>
+        <w:lastRenderedPageBreak/>
         <w:t>Schlussbericht fertig gestellt (24.05.2016)</w:t>
       </w:r>
     </w:p>
@@ -3498,7 +3517,6 @@
       </w:pPr>
       <w:bookmarkStart w:id="17" w:name="_Toc410741972"/>
       <w:r>
-        <w:lastRenderedPageBreak/>
         <w:t>Abgrenzung</w:t>
       </w:r>
       <w:bookmarkEnd w:id="17"/>
@@ -3542,7 +3560,21 @@
         <w:rPr>
           <w:lang w:val="de-CH"/>
         </w:rPr>
-        <w:t>Auf Hardware und Betriebssystem wird kein Support angeboten.</w:t>
+        <w:t xml:space="preserve">Auf Hardware und Betriebssystem wird kein Support </w:t>
+      </w:r>
+      <w:r>
+        <w:rPr>
+          <w:lang w:val="de-CH"/>
+        </w:rPr>
+        <w:t>gleistet</w:t>
+      </w:r>
+      <w:bookmarkStart w:id="18" w:name="_GoBack"/>
+      <w:bookmarkEnd w:id="18"/>
+      <w:r>
+        <w:rPr>
+          <w:lang w:val="de-CH"/>
+        </w:rPr>
+        <w:t>.</w:t>
       </w:r>
     </w:p>
     <w:p>
@@ -3623,19 +3655,16 @@
         <w:suppressAutoHyphens w:val="0"/>
         <w:spacing w:before="120" w:after="120" w:line="288" w:lineRule="auto"/>
       </w:pPr>
-      <w:bookmarkStart w:id="18" w:name="_Toc409788295"/>
-      <w:bookmarkStart w:id="19" w:name="_Toc410741973"/>
-      <w:bookmarkStart w:id="20" w:name="_Toc350764393"/>
+      <w:bookmarkStart w:id="19" w:name="_Toc409788295"/>
+      <w:bookmarkStart w:id="20" w:name="_Toc410741973"/>
+      <w:bookmarkStart w:id="21" w:name="_Toc350764393"/>
       <w:r>
         <w:t>Liste der Stakeholder</w:t>
       </w:r>
-      <w:bookmarkEnd w:id="18"/>
       <w:bookmarkEnd w:id="19"/>
-    </w:p>
-    <w:p>
-      <w:bookmarkStart w:id="21" w:name="_GoBack"/>
-      <w:bookmarkEnd w:id="21"/>
-    </w:p>
+      <w:bookmarkEnd w:id="20"/>
+    </w:p>
+    <w:p/>
     <w:tbl>
       <w:tblPr>
         <w:tblW w:w="9639" w:type="dxa"/>
@@ -3966,7 +3995,7 @@
       <w:r>
         <w:t>Anforderungen</w:t>
       </w:r>
-      <w:bookmarkEnd w:id="20"/>
+      <w:bookmarkEnd w:id="21"/>
       <w:bookmarkEnd w:id="22"/>
       <w:bookmarkEnd w:id="23"/>
     </w:p>
@@ -4154,6 +4183,7 @@
       <w:bookmarkStart w:id="31" w:name="_Toc350764396"/>
       <w:bookmarkStart w:id="32" w:name="_Toc410741977"/>
       <w:r>
+        <w:lastRenderedPageBreak/>
         <w:t>Beschreibung der Varianten</w:t>
       </w:r>
       <w:bookmarkEnd w:id="30"/>
@@ -4744,6 +4774,7 @@
         <w:rPr>
           <w:lang w:val="de-CH"/>
         </w:rPr>
+        <w:lastRenderedPageBreak/>
         <w:t>Der Auftraggeber</w:t>
       </w:r>
       <w:r>
@@ -4945,7 +4976,7 @@
               <w:sz w:val="20"/>
               <w:szCs w:val="20"/>
             </w:rPr>
-            <w:t>4</w:t>
+            <w:t>1</w:t>
           </w:r>
           <w:r>
             <w:rPr>
@@ -4988,7 +5019,7 @@
               <w:sz w:val="20"/>
               <w:szCs w:val="20"/>
             </w:rPr>
-            <w:t>5</w:t>
+            <w:t>6</w:t>
           </w:r>
           <w:r>
             <w:rPr>
@@ -5096,14 +5127,27 @@
           <w:r>
             <w:t xml:space="preserve"> von </w:t>
           </w:r>
-          <w:fldSimple w:instr=" NUMPAGES   \* MERGEFORMAT ">
-            <w:r>
-              <w:rPr>
-                <w:noProof/>
-              </w:rPr>
-              <w:t>3</w:t>
-            </w:r>
-          </w:fldSimple>
+          <w:r>
+            <w:fldChar w:fldCharType="begin"/>
+          </w:r>
+          <w:r>
+            <w:instrText xml:space="preserve"> NUMPAGES   \* MERGEFORMAT </w:instrText>
+          </w:r>
+          <w:r>
+            <w:fldChar w:fldCharType="separate"/>
+          </w:r>
+          <w:r>
+            <w:rPr>
+              <w:noProof/>
+            </w:rPr>
+            <w:t>3</w:t>
+          </w:r>
+          <w:r>
+            <w:rPr>
+              <w:noProof/>
+            </w:rPr>
+            <w:fldChar w:fldCharType="end"/>
+          </w:r>
         </w:p>
       </w:tc>
     </w:tr>

</xml_diff>